<commit_message>
ECUs cerradas para que chambee ian, reglas listas jeje,diagramas MA: DC, DCO, conceltual, navegacion (de solicitud)
</commit_message>
<xml_diff>
--- a/Sistema/ECU09Registrardevoluciondeprestamo.docx
+++ b/Sistema/ECU09Registrardevoluciondeprestamo.docx
@@ -2197,42 +2197,6 @@
           <w:sz w:val="24"/>
           <w:szCs w:val="24"/>
         </w:rPr>
-        <w:t xml:space="preserve"> o </w:t>
-      </w:r>
-      <w:r>
-        <w:rPr>
-          <w:rFonts w:ascii="Arial" w:hAnsi="Arial" w:cs="Arial"/>
-          <w:bCs/>
-          <w:sz w:val="24"/>
-          <w:szCs w:val="24"/>
-        </w:rPr>
-        <w:t>“</w:t>
-      </w:r>
-      <w:r>
-        <w:rPr>
-          <w:rFonts w:ascii="Arial" w:hAnsi="Arial" w:cs="Arial"/>
-          <w:bCs/>
-          <w:sz w:val="24"/>
-          <w:szCs w:val="24"/>
-        </w:rPr>
-        <w:t>Pendiente</w:t>
-      </w:r>
-      <w:r>
-        <w:rPr>
-          <w:rFonts w:ascii="Arial" w:hAnsi="Arial" w:cs="Arial"/>
-          <w:bCs/>
-          <w:sz w:val="24"/>
-          <w:szCs w:val="24"/>
-        </w:rPr>
-        <w:t>”</w:t>
-      </w:r>
-      <w:r>
-        <w:rPr>
-          <w:rFonts w:ascii="Arial" w:hAnsi="Arial" w:cs="Arial"/>
-          <w:bCs/>
-          <w:sz w:val="24"/>
-          <w:szCs w:val="24"/>
-        </w:rPr>
         <w:t>.</w:t>
       </w:r>
     </w:p>
@@ -2423,47 +2387,31 @@
           <w:sz w:val="24"/>
           <w:szCs w:val="24"/>
         </w:rPr>
-        <w:t xml:space="preserve"> observación, Material(es) a escanear, Material(es) escaneado(s). Un r</w:t>
-      </w:r>
-      <w:r>
-        <w:rPr>
-          <w:rFonts w:ascii="Arial" w:hAnsi="Arial" w:cs="Arial"/>
-          <w:sz w:val="24"/>
-          <w:szCs w:val="24"/>
-        </w:rPr>
-        <w:t>adio-button</w:t>
-      </w:r>
-      <w:r>
-        <w:rPr>
-          <w:rFonts w:ascii="Arial" w:hAnsi="Arial" w:cs="Arial"/>
-          <w:sz w:val="24"/>
-          <w:szCs w:val="24"/>
-        </w:rPr>
-        <w:t xml:space="preserve"> con SI y NO</w:t>
-      </w:r>
-      <w:r>
-        <w:rPr>
-          <w:rFonts w:ascii="Arial" w:hAnsi="Arial" w:cs="Arial"/>
-          <w:sz w:val="24"/>
-          <w:szCs w:val="24"/>
-        </w:rPr>
-        <w:t xml:space="preserve"> (deshabilitados)</w:t>
-      </w:r>
-      <w:r>
-        <w:rPr>
-          <w:rFonts w:ascii="Arial" w:hAnsi="Arial" w:cs="Arial"/>
-          <w:sz w:val="24"/>
-          <w:szCs w:val="24"/>
-        </w:rPr>
-        <w:t xml:space="preserve"> para marcar devolución de todas las unidades prestadas, además de los botones: Registrar (deshabilitado)</w:t>
-      </w:r>
-      <w:r>
-        <w:rPr>
-          <w:rFonts w:ascii="Arial" w:hAnsi="Arial" w:cs="Arial"/>
-          <w:sz w:val="24"/>
-          <w:szCs w:val="24"/>
-        </w:rPr>
-        <w:t>,</w:t>
+        <w:t xml:space="preserve"> observación, Material(es) a escanear, Material(es) escaneado(s).</w:t>
+      </w:r>
+      <w:r>
+        <w:rPr>
+          <w:rFonts w:ascii="Arial" w:hAnsi="Arial" w:cs="Arial"/>
+          <w:sz w:val="24"/>
+          <w:szCs w:val="24"/>
+        </w:rPr>
+        <w:t xml:space="preserve"> </w:t>
+      </w:r>
+      <w:r>
+        <w:rPr>
+          <w:rFonts w:ascii="Arial" w:hAnsi="Arial" w:cs="Arial"/>
+          <w:sz w:val="24"/>
+          <w:szCs w:val="24"/>
+        </w:rPr>
+        <w:t>además de los botones: Registrar (deshabilitado)</w:t>
+      </w:r>
+      <w:r>
+        <w:rPr>
+          <w:rFonts w:ascii="Arial" w:hAnsi="Arial" w:cs="Arial"/>
+          <w:sz w:val="24"/>
+          <w:szCs w:val="24"/>
+        </w:rPr>
+        <w:t xml:space="preserve"> y</w:t>
       </w:r>
       <w:r>
         <w:rPr>
@@ -2472,30 +2420,6 @@
           <w:szCs w:val="24"/>
         </w:rPr>
         <w:t xml:space="preserve"> cancelar</w:t>
-      </w:r>
-      <w:r>
-        <w:rPr>
-          <w:rFonts w:ascii="Arial" w:hAnsi="Arial" w:cs="Arial"/>
-          <w:sz w:val="24"/>
-          <w:szCs w:val="24"/>
-        </w:rPr>
-        <w:t xml:space="preserve"> y </w:t>
-      </w:r>
-      <w:r>
-        <w:rPr>
-          <w:rFonts w:ascii="Arial" w:hAnsi="Arial" w:cs="Arial"/>
-          <w:sz w:val="24"/>
-          <w:szCs w:val="24"/>
-        </w:rPr>
-        <w:t>“</w:t>
-      </w:r>
-      <w:r>
-        <w:rPr>
-          <w:rFonts w:ascii="Arial" w:hAnsi="Arial" w:cs="Arial"/>
-          <w:sz w:val="24"/>
-          <w:szCs w:val="24"/>
-        </w:rPr>
-        <w:t>Penalizar por daños de material”</w:t>
       </w:r>
       <w:r>
         <w:rPr>
@@ -3100,7 +3024,6 @@
           <w:sz w:val="24"/>
           <w:szCs w:val="24"/>
         </w:rPr>
-        <w:lastRenderedPageBreak/>
         <w:t>El sistema verifica que el valor de los materiales a escanear sea el mismo que los materiales escaneados.</w:t>
       </w:r>
     </w:p>
@@ -3126,11 +3049,11 @@
       <w:r>
         <w:rPr>
           <w:rFonts w:ascii="Arial" w:hAnsi="Arial" w:cs="Arial"/>
-          <w:color w:val="040C28"/>
-          <w:sz w:val="24"/>
-          <w:szCs w:val="24"/>
-        </w:rPr>
-        <w:t>El sistema habilita el radio-button SI, para la devolución total de unidades prestadas.</w:t>
+          <w:sz w:val="24"/>
+          <w:szCs w:val="24"/>
+        </w:rPr>
+        <w:lastRenderedPageBreak/>
+        <w:t>El sistema habilita el botón “Registrar”</w:t>
       </w:r>
     </w:p>
     <w:p>
@@ -3158,31 +3081,7 @@
           <w:sz w:val="24"/>
           <w:szCs w:val="24"/>
         </w:rPr>
-        <w:t xml:space="preserve">El </w:t>
-      </w:r>
-      <w:r>
-        <w:rPr>
-          <w:rFonts w:ascii="Arial" w:hAnsi="Arial" w:cs="Arial"/>
-          <w:sz w:val="24"/>
-          <w:szCs w:val="24"/>
-        </w:rPr>
-        <w:t>EA marca</w:t>
-      </w:r>
-      <w:r>
-        <w:rPr>
-          <w:rFonts w:ascii="Arial" w:hAnsi="Arial" w:cs="Arial"/>
-          <w:sz w:val="24"/>
-          <w:szCs w:val="24"/>
-        </w:rPr>
-        <w:t xml:space="preserve"> SI a</w:t>
-      </w:r>
-      <w:r>
-        <w:rPr>
-          <w:rFonts w:ascii="Arial" w:hAnsi="Arial" w:cs="Arial"/>
-          <w:sz w:val="24"/>
-          <w:szCs w:val="24"/>
-        </w:rPr>
-        <w:t xml:space="preserve"> la devolución total de las unidades prestadas. </w:t>
+        <w:t>El EA selecciona el botón Registrar.</w:t>
       </w:r>
     </w:p>
     <w:p>
@@ -3210,7 +3109,7 @@
           <w:sz w:val="24"/>
           <w:szCs w:val="24"/>
         </w:rPr>
-        <w:t>El sistema habilita el botón “Registrar”</w:t>
+        <w:t>El sistema registra la devolución del préstamo con el estado “Devuelto”.</w:t>
       </w:r>
     </w:p>
     <w:p>
@@ -3238,7 +3137,39 @@
           <w:sz w:val="24"/>
           <w:szCs w:val="24"/>
         </w:rPr>
-        <w:t>El EA selecciona el botón Registrar.</w:t>
+        <w:t xml:space="preserve">El </w:t>
+      </w:r>
+      <w:r>
+        <w:rPr>
+          <w:rFonts w:ascii="Arial" w:hAnsi="Arial" w:cs="Arial"/>
+          <w:sz w:val="24"/>
+          <w:szCs w:val="24"/>
+        </w:rPr>
+        <w:t>s</w:t>
+      </w:r>
+      <w:r>
+        <w:rPr>
+          <w:rFonts w:ascii="Arial" w:hAnsi="Arial" w:cs="Arial"/>
+          <w:sz w:val="24"/>
+          <w:szCs w:val="24"/>
+        </w:rPr>
+        <w:t xml:space="preserve">istema muestra el MSG: </w:t>
+      </w:r>
+      <w:r>
+        <w:rPr>
+          <w:rFonts w:ascii="Arial" w:hAnsi="Arial" w:cs="Arial"/>
+          <w:sz w:val="24"/>
+          <w:szCs w:val="24"/>
+        </w:rPr>
+        <w:t>“</w:t>
+      </w:r>
+      <w:r>
+        <w:rPr>
+          <w:rFonts w:ascii="Arial" w:hAnsi="Arial" w:cs="Arial"/>
+          <w:sz w:val="24"/>
+          <w:szCs w:val="24"/>
+        </w:rPr>
+        <w:t>Se ha registrado la devolución del préstamo con éxito.”</w:t>
       </w:r>
     </w:p>
     <w:p>
@@ -3256,94 +3187,6 @@
         <w:jc w:val="both"/>
         <w:rPr>
           <w:rFonts w:ascii="Arial" w:hAnsi="Arial" w:cs="Arial"/>
-          <w:sz w:val="24"/>
-          <w:szCs w:val="24"/>
-        </w:rPr>
-      </w:pPr>
-      <w:r>
-        <w:rPr>
-          <w:rFonts w:ascii="Arial" w:hAnsi="Arial" w:cs="Arial"/>
-          <w:sz w:val="24"/>
-          <w:szCs w:val="24"/>
-        </w:rPr>
-        <w:t>El sistema registra la devolución del préstamo con el estado “Devuelto”.</w:t>
-      </w:r>
-    </w:p>
-    <w:p>
-      <w:pPr>
-        <w:pStyle w:val="Prrafodelista"/>
-        <w:numPr>
-          <w:ilvl w:val="0"/>
-          <w:numId w:val="4"/>
-        </w:numPr>
-        <w:autoSpaceDE w:val="0"/>
-        <w:autoSpaceDN w:val="0"/>
-        <w:adjustRightInd w:val="0"/>
-        <w:spacing w:before="120" w:after="0" w:line="240" w:lineRule="auto"/>
-        <w:ind w:left="1276" w:hanging="425"/>
-        <w:jc w:val="both"/>
-        <w:rPr>
-          <w:rFonts w:ascii="Arial" w:hAnsi="Arial" w:cs="Arial"/>
-          <w:sz w:val="24"/>
-          <w:szCs w:val="24"/>
-        </w:rPr>
-      </w:pPr>
-      <w:r>
-        <w:rPr>
-          <w:rFonts w:ascii="Arial" w:hAnsi="Arial" w:cs="Arial"/>
-          <w:sz w:val="24"/>
-          <w:szCs w:val="24"/>
-        </w:rPr>
-        <w:t xml:space="preserve">El </w:t>
-      </w:r>
-      <w:r>
-        <w:rPr>
-          <w:rFonts w:ascii="Arial" w:hAnsi="Arial" w:cs="Arial"/>
-          <w:sz w:val="24"/>
-          <w:szCs w:val="24"/>
-        </w:rPr>
-        <w:t>s</w:t>
-      </w:r>
-      <w:r>
-        <w:rPr>
-          <w:rFonts w:ascii="Arial" w:hAnsi="Arial" w:cs="Arial"/>
-          <w:sz w:val="24"/>
-          <w:szCs w:val="24"/>
-        </w:rPr>
-        <w:t xml:space="preserve">istema muestra el MSG: </w:t>
-      </w:r>
-      <w:r>
-        <w:rPr>
-          <w:rFonts w:ascii="Arial" w:hAnsi="Arial" w:cs="Arial"/>
-          <w:sz w:val="24"/>
-          <w:szCs w:val="24"/>
-        </w:rPr>
-        <w:t>“</w:t>
-      </w:r>
-      <w:r>
-        <w:rPr>
-          <w:rFonts w:ascii="Arial" w:hAnsi="Arial" w:cs="Arial"/>
-          <w:sz w:val="24"/>
-          <w:szCs w:val="24"/>
-        </w:rPr>
-        <w:t>Se ha registrado la devolución del préstamo con éxito.”</w:t>
-      </w:r>
-    </w:p>
-    <w:p>
-      <w:pPr>
-        <w:pStyle w:val="Prrafodelista"/>
-        <w:numPr>
-          <w:ilvl w:val="0"/>
-          <w:numId w:val="4"/>
-        </w:numPr>
-        <w:autoSpaceDE w:val="0"/>
-        <w:autoSpaceDN w:val="0"/>
-        <w:adjustRightInd w:val="0"/>
-        <w:spacing w:before="120" w:after="0" w:line="240" w:lineRule="auto"/>
-        <w:ind w:left="1276" w:hanging="425"/>
-        <w:jc w:val="both"/>
-        <w:rPr>
-          <w:rFonts w:ascii="Arial" w:hAnsi="Arial" w:cs="Arial"/>
           <w:bCs/>
           <w:sz w:val="24"/>
           <w:szCs w:val="24"/>
@@ -3431,7 +3274,7 @@
           <w:sz w:val="24"/>
           <w:szCs w:val="24"/>
         </w:rPr>
-        <w:t>26</w:t>
+        <w:t>La fecha real de devolución ha excedido el día máximo del plazo de devolución</w:t>
       </w:r>
       <w:r>
         <w:rPr>
@@ -3441,7 +3284,7 @@
           <w:sz w:val="24"/>
           <w:szCs w:val="24"/>
         </w:rPr>
-        <w:t xml:space="preserve">.1 </w:t>
+        <w:t xml:space="preserve"> al momento del que el EA selección el botón registrar</w:t>
       </w:r>
       <w:r>
         <w:rPr>
@@ -3451,7 +3294,7 @@
           <w:sz w:val="24"/>
           <w:szCs w:val="24"/>
         </w:rPr>
-        <w:t>La fecha real de devolución ha excedido el día máximo del plazo de devolución.</w:t>
+        <w:t>.</w:t>
       </w:r>
     </w:p>
     <w:p>
@@ -3620,1223 +3463,6 @@
         </w:rPr>
         <w:t>.</w:t>
       </w:r>
-    </w:p>
-    <w:p>
-      <w:pPr>
-        <w:pStyle w:val="Prrafodelista"/>
-        <w:autoSpaceDE w:val="0"/>
-        <w:autoSpaceDN w:val="0"/>
-        <w:adjustRightInd w:val="0"/>
-        <w:spacing w:before="120" w:after="0" w:line="240" w:lineRule="auto"/>
-        <w:ind w:left="993"/>
-        <w:jc w:val="both"/>
-        <w:rPr>
-          <w:rFonts w:ascii="Arial" w:hAnsi="Arial" w:cs="Arial"/>
-          <w:b/>
-          <w:bCs/>
-          <w:sz w:val="24"/>
-          <w:szCs w:val="24"/>
-        </w:rPr>
-      </w:pPr>
-      <w:r>
-        <w:rPr>
-          <w:rFonts w:ascii="Arial" w:hAnsi="Arial" w:cs="Arial"/>
-          <w:b/>
-          <w:bCs/>
-          <w:sz w:val="24"/>
-          <w:szCs w:val="24"/>
-        </w:rPr>
-        <w:t>26</w:t>
-      </w:r>
-      <w:r>
-        <w:rPr>
-          <w:rFonts w:ascii="Arial" w:hAnsi="Arial" w:cs="Arial"/>
-          <w:b/>
-          <w:bCs/>
-          <w:sz w:val="24"/>
-          <w:szCs w:val="24"/>
-        </w:rPr>
-        <w:t>.2 La fecha real de devolución ha excedido el día máximo del plazo de devolución y el material es devuelto en mal estado.</w:t>
-      </w:r>
-    </w:p>
-    <w:p>
-      <w:pPr>
-        <w:pStyle w:val="Prrafodelista"/>
-        <w:autoSpaceDE w:val="0"/>
-        <w:autoSpaceDN w:val="0"/>
-        <w:adjustRightInd w:val="0"/>
-        <w:spacing w:before="120" w:after="0" w:line="240" w:lineRule="auto"/>
-        <w:ind w:left="1440"/>
-        <w:jc w:val="both"/>
-        <w:rPr>
-          <w:rFonts w:ascii="Arial" w:hAnsi="Arial" w:cs="Arial"/>
-          <w:bCs/>
-          <w:sz w:val="24"/>
-          <w:szCs w:val="24"/>
-        </w:rPr>
-      </w:pPr>
-      <w:r>
-        <w:rPr>
-          <w:rFonts w:ascii="Arial" w:hAnsi="Arial" w:cs="Arial"/>
-          <w:bCs/>
-          <w:sz w:val="24"/>
-          <w:szCs w:val="24"/>
-        </w:rPr>
-        <w:t>El sistema mostrará un MSG “El alumno ha devuelto el préstamo fuera del plazo máximo de entrega, se le inhabilitará el acceso al sistema por los próximos (cantidad de días que se pasó del plazo de entrega) días” además del botón OK.</w:t>
-      </w:r>
-    </w:p>
-    <w:p>
-      <w:pPr>
-        <w:pStyle w:val="Prrafodelista"/>
-        <w:autoSpaceDE w:val="0"/>
-        <w:autoSpaceDN w:val="0"/>
-        <w:adjustRightInd w:val="0"/>
-        <w:spacing w:before="120" w:after="0" w:line="240" w:lineRule="auto"/>
-        <w:ind w:left="1440"/>
-        <w:jc w:val="both"/>
-        <w:rPr>
-          <w:rFonts w:ascii="Arial" w:hAnsi="Arial" w:cs="Arial"/>
-          <w:bCs/>
-          <w:sz w:val="24"/>
-          <w:szCs w:val="24"/>
-        </w:rPr>
-      </w:pPr>
-      <w:r>
-        <w:rPr>
-          <w:rFonts w:ascii="Arial" w:hAnsi="Arial" w:cs="Arial"/>
-          <w:bCs/>
-          <w:sz w:val="24"/>
-          <w:szCs w:val="24"/>
-        </w:rPr>
-        <w:t>El EA selecciona el botón OK.</w:t>
-      </w:r>
-    </w:p>
-    <w:p>
-      <w:pPr>
-        <w:pStyle w:val="Prrafodelista"/>
-        <w:autoSpaceDE w:val="0"/>
-        <w:autoSpaceDN w:val="0"/>
-        <w:adjustRightInd w:val="0"/>
-        <w:spacing w:before="120" w:after="0" w:line="240" w:lineRule="auto"/>
-        <w:ind w:left="1440"/>
-        <w:jc w:val="both"/>
-        <w:rPr>
-          <w:rFonts w:ascii="Arial" w:hAnsi="Arial" w:cs="Arial"/>
-          <w:bCs/>
-          <w:sz w:val="24"/>
-          <w:szCs w:val="24"/>
-        </w:rPr>
-      </w:pPr>
-      <w:r>
-        <w:rPr>
-          <w:rFonts w:ascii="Arial" w:hAnsi="Arial" w:cs="Arial"/>
-          <w:bCs/>
-          <w:sz w:val="24"/>
-          <w:szCs w:val="24"/>
-        </w:rPr>
-        <w:t>El sistema modifica el atributo Estado de Alumno a “Inhabilitado” por la cantidad de días que pasó del plazo de entrega.</w:t>
-      </w:r>
-    </w:p>
-    <w:p>
-      <w:pPr>
-        <w:pStyle w:val="Prrafodelista"/>
-        <w:autoSpaceDE w:val="0"/>
-        <w:autoSpaceDN w:val="0"/>
-        <w:adjustRightInd w:val="0"/>
-        <w:spacing w:before="120" w:after="0" w:line="240" w:lineRule="auto"/>
-        <w:ind w:left="1440"/>
-        <w:jc w:val="both"/>
-        <w:rPr>
-          <w:rFonts w:ascii="Arial" w:hAnsi="Arial" w:cs="Arial"/>
-          <w:bCs/>
-          <w:sz w:val="24"/>
-          <w:szCs w:val="24"/>
-        </w:rPr>
-      </w:pPr>
-      <w:r>
-        <w:rPr>
-          <w:rFonts w:ascii="Arial" w:hAnsi="Arial" w:cs="Arial"/>
-          <w:bCs/>
-          <w:sz w:val="24"/>
-          <w:szCs w:val="24"/>
-        </w:rPr>
-        <w:t>El sistema mantiene el atributo del Estado de Préstamo a “Penalizado.”</w:t>
-      </w:r>
-    </w:p>
-    <w:p>
-      <w:pPr>
-        <w:pStyle w:val="Prrafodelista"/>
-        <w:autoSpaceDE w:val="0"/>
-        <w:autoSpaceDN w:val="0"/>
-        <w:adjustRightInd w:val="0"/>
-        <w:spacing w:before="120" w:after="0" w:line="240" w:lineRule="auto"/>
-        <w:ind w:left="1440"/>
-        <w:jc w:val="both"/>
-        <w:rPr>
-          <w:rFonts w:ascii="Arial" w:hAnsi="Arial" w:cs="Arial"/>
-          <w:bCs/>
-          <w:sz w:val="24"/>
-          <w:szCs w:val="24"/>
-        </w:rPr>
-      </w:pPr>
-      <w:r>
-        <w:rPr>
-          <w:rFonts w:ascii="Arial" w:hAnsi="Arial" w:cs="Arial"/>
-          <w:bCs/>
-          <w:sz w:val="24"/>
-          <w:szCs w:val="24"/>
-        </w:rPr>
-        <w:t>El sistema inhabilita el acceso al Alumno al sistema para posibles futuros préstamos por la cantidad de días que pasó del plazo de entrega.</w:t>
-      </w:r>
-    </w:p>
-    <w:p>
-      <w:pPr>
-        <w:pStyle w:val="Prrafodelista"/>
-        <w:autoSpaceDE w:val="0"/>
-        <w:autoSpaceDN w:val="0"/>
-        <w:adjustRightInd w:val="0"/>
-        <w:spacing w:before="120" w:after="0" w:line="240" w:lineRule="auto"/>
-        <w:ind w:left="1440"/>
-        <w:jc w:val="both"/>
-        <w:rPr>
-          <w:rFonts w:ascii="Arial" w:hAnsi="Arial" w:cs="Arial"/>
-          <w:bCs/>
-          <w:sz w:val="24"/>
-          <w:szCs w:val="24"/>
-        </w:rPr>
-      </w:pPr>
-      <w:r>
-        <w:rPr>
-          <w:rFonts w:ascii="Arial" w:hAnsi="Arial" w:cs="Arial"/>
-          <w:bCs/>
-          <w:sz w:val="24"/>
-          <w:szCs w:val="24"/>
-        </w:rPr>
-        <w:t>El sistema habilita el botón “Registrar”</w:t>
-      </w:r>
-    </w:p>
-    <w:p>
-      <w:pPr>
-        <w:pStyle w:val="Prrafodelista"/>
-        <w:autoSpaceDE w:val="0"/>
-        <w:autoSpaceDN w:val="0"/>
-        <w:adjustRightInd w:val="0"/>
-        <w:spacing w:before="120" w:after="0" w:line="240" w:lineRule="auto"/>
-        <w:ind w:left="1440"/>
-        <w:jc w:val="both"/>
-        <w:rPr>
-          <w:rFonts w:ascii="Arial" w:hAnsi="Arial" w:cs="Arial"/>
-          <w:bCs/>
-          <w:sz w:val="24"/>
-          <w:szCs w:val="24"/>
-        </w:rPr>
-      </w:pPr>
-      <w:r>
-        <w:rPr>
-          <w:rFonts w:ascii="Arial" w:hAnsi="Arial" w:cs="Arial"/>
-          <w:bCs/>
-          <w:sz w:val="24"/>
-          <w:szCs w:val="24"/>
-        </w:rPr>
-        <w:t xml:space="preserve">El EA marca SI a la devolución total de las unidades prestadas. </w:t>
-      </w:r>
-    </w:p>
-    <w:p>
-      <w:pPr>
-        <w:pStyle w:val="Prrafodelista"/>
-        <w:autoSpaceDE w:val="0"/>
-        <w:autoSpaceDN w:val="0"/>
-        <w:adjustRightInd w:val="0"/>
-        <w:spacing w:before="120" w:after="0" w:line="240" w:lineRule="auto"/>
-        <w:ind w:left="1440"/>
-        <w:jc w:val="both"/>
-        <w:rPr>
-          <w:rFonts w:ascii="Arial" w:hAnsi="Arial" w:cs="Arial"/>
-          <w:bCs/>
-          <w:sz w:val="24"/>
-          <w:szCs w:val="24"/>
-        </w:rPr>
-      </w:pPr>
-      <w:r>
-        <w:rPr>
-          <w:rFonts w:ascii="Arial" w:hAnsi="Arial" w:cs="Arial"/>
-          <w:bCs/>
-          <w:sz w:val="24"/>
-          <w:szCs w:val="24"/>
-        </w:rPr>
-        <w:t>El EA selecciona el botón Registrar.</w:t>
-      </w:r>
-    </w:p>
-    <w:p>
-      <w:pPr>
-        <w:pStyle w:val="Prrafodelista"/>
-        <w:autoSpaceDE w:val="0"/>
-        <w:autoSpaceDN w:val="0"/>
-        <w:adjustRightInd w:val="0"/>
-        <w:spacing w:before="120" w:after="0" w:line="240" w:lineRule="auto"/>
-        <w:ind w:left="1440"/>
-        <w:jc w:val="both"/>
-        <w:rPr>
-          <w:rFonts w:ascii="Arial" w:hAnsi="Arial" w:cs="Arial"/>
-          <w:bCs/>
-          <w:sz w:val="24"/>
-          <w:szCs w:val="24"/>
-        </w:rPr>
-      </w:pPr>
-      <w:r>
-        <w:rPr>
-          <w:rFonts w:ascii="Arial" w:hAnsi="Arial" w:cs="Arial"/>
-          <w:bCs/>
-          <w:sz w:val="24"/>
-          <w:szCs w:val="24"/>
-        </w:rPr>
-        <w:t>El sistema registra la devolución del préstamo con el estado “</w:t>
-      </w:r>
-      <w:r>
-        <w:rPr>
-          <w:rFonts w:ascii="Arial" w:hAnsi="Arial" w:cs="Arial"/>
-          <w:bCs/>
-          <w:sz w:val="24"/>
-          <w:szCs w:val="24"/>
-        </w:rPr>
-        <w:t>Penalizado</w:t>
-      </w:r>
-      <w:r>
-        <w:rPr>
-          <w:rFonts w:ascii="Arial" w:hAnsi="Arial" w:cs="Arial"/>
-          <w:bCs/>
-          <w:sz w:val="24"/>
-          <w:szCs w:val="24"/>
-        </w:rPr>
-        <w:t>”</w:t>
-      </w:r>
-      <w:r>
-        <w:rPr>
-          <w:rFonts w:ascii="Arial" w:hAnsi="Arial" w:cs="Arial"/>
-          <w:bCs/>
-          <w:sz w:val="24"/>
-          <w:szCs w:val="24"/>
-        </w:rPr>
-        <w:t xml:space="preserve"> y continúa en el paso </w:t>
-      </w:r>
-      <w:r>
-        <w:rPr>
-          <w:rFonts w:ascii="Arial" w:hAnsi="Arial" w:cs="Arial"/>
-          <w:bCs/>
-          <w:sz w:val="24"/>
-          <w:szCs w:val="24"/>
-        </w:rPr>
-        <w:t>28</w:t>
-      </w:r>
-      <w:r>
-        <w:rPr>
-          <w:rFonts w:ascii="Arial" w:hAnsi="Arial" w:cs="Arial"/>
-          <w:bCs/>
-          <w:sz w:val="24"/>
-          <w:szCs w:val="24"/>
-        </w:rPr>
-        <w:t>.</w:t>
-      </w:r>
-    </w:p>
-    <w:p>
-      <w:pPr>
-        <w:pStyle w:val="Prrafodelista"/>
-        <w:autoSpaceDE w:val="0"/>
-        <w:autoSpaceDN w:val="0"/>
-        <w:adjustRightInd w:val="0"/>
-        <w:spacing w:before="120" w:after="0" w:line="240" w:lineRule="auto"/>
-        <w:ind w:left="1440"/>
-        <w:jc w:val="both"/>
-        <w:rPr>
-          <w:rFonts w:ascii="Arial" w:hAnsi="Arial" w:cs="Arial"/>
-          <w:bCs/>
-          <w:sz w:val="24"/>
-          <w:szCs w:val="24"/>
-        </w:rPr>
-      </w:pPr>
-    </w:p>
-    <w:p>
-      <w:pPr>
-        <w:pStyle w:val="Prrafodelista"/>
-        <w:autoSpaceDE w:val="0"/>
-        <w:autoSpaceDN w:val="0"/>
-        <w:adjustRightInd w:val="0"/>
-        <w:spacing w:before="120" w:after="0" w:line="240" w:lineRule="auto"/>
-        <w:ind w:left="1440"/>
-        <w:jc w:val="both"/>
-        <w:rPr>
-          <w:rFonts w:ascii="Arial" w:hAnsi="Arial" w:cs="Arial"/>
-          <w:bCs/>
-          <w:sz w:val="24"/>
-          <w:szCs w:val="24"/>
-        </w:rPr>
-      </w:pPr>
-    </w:p>
-    <w:p>
-      <w:pPr>
-        <w:pStyle w:val="Prrafodelista"/>
-        <w:autoSpaceDE w:val="0"/>
-        <w:autoSpaceDN w:val="0"/>
-        <w:adjustRightInd w:val="0"/>
-        <w:spacing w:before="120" w:after="0" w:line="240" w:lineRule="auto"/>
-        <w:ind w:left="1440"/>
-        <w:jc w:val="both"/>
-        <w:rPr>
-          <w:rFonts w:ascii="Arial" w:hAnsi="Arial" w:cs="Arial"/>
-          <w:bCs/>
-          <w:sz w:val="24"/>
-          <w:szCs w:val="24"/>
-        </w:rPr>
-      </w:pPr>
-    </w:p>
-    <w:p>
-      <w:pPr>
-        <w:pStyle w:val="Prrafodelista"/>
-        <w:autoSpaceDE w:val="0"/>
-        <w:autoSpaceDN w:val="0"/>
-        <w:adjustRightInd w:val="0"/>
-        <w:spacing w:before="120" w:after="0" w:line="240" w:lineRule="auto"/>
-        <w:ind w:left="1440"/>
-        <w:jc w:val="both"/>
-        <w:rPr>
-          <w:rFonts w:ascii="Arial" w:hAnsi="Arial" w:cs="Arial"/>
-          <w:bCs/>
-          <w:sz w:val="24"/>
-          <w:szCs w:val="24"/>
-        </w:rPr>
-      </w:pPr>
-    </w:p>
-    <w:p>
-      <w:pPr>
-        <w:pStyle w:val="Prrafodelista"/>
-        <w:autoSpaceDE w:val="0"/>
-        <w:autoSpaceDN w:val="0"/>
-        <w:adjustRightInd w:val="0"/>
-        <w:spacing w:before="120" w:after="0" w:line="240" w:lineRule="auto"/>
-        <w:ind w:left="993"/>
-        <w:jc w:val="both"/>
-        <w:rPr>
-          <w:rFonts w:ascii="Arial" w:hAnsi="Arial" w:cs="Arial"/>
-          <w:b/>
-          <w:bCs/>
-          <w:sz w:val="24"/>
-          <w:szCs w:val="24"/>
-        </w:rPr>
-      </w:pPr>
-      <w:r>
-        <w:rPr>
-          <w:rFonts w:ascii="Arial" w:hAnsi="Arial" w:cs="Arial"/>
-          <w:b/>
-          <w:bCs/>
-          <w:sz w:val="24"/>
-          <w:szCs w:val="24"/>
-        </w:rPr>
-        <w:lastRenderedPageBreak/>
-        <w:t>22</w:t>
-      </w:r>
-      <w:r>
-        <w:rPr>
-          <w:rFonts w:ascii="Arial" w:hAnsi="Arial" w:cs="Arial"/>
-          <w:b/>
-          <w:bCs/>
-          <w:sz w:val="24"/>
-          <w:szCs w:val="24"/>
-        </w:rPr>
-        <w:t xml:space="preserve">.1 </w:t>
-      </w:r>
-      <w:r>
-        <w:rPr>
-          <w:rFonts w:ascii="Arial" w:hAnsi="Arial" w:cs="Arial"/>
-          <w:b/>
-          <w:bCs/>
-          <w:sz w:val="24"/>
-          <w:szCs w:val="24"/>
-        </w:rPr>
-        <w:t>La cantidad de material</w:t>
-      </w:r>
-      <w:r>
-        <w:rPr>
-          <w:rFonts w:ascii="Arial" w:hAnsi="Arial" w:cs="Arial"/>
-          <w:b/>
-          <w:bCs/>
-          <w:sz w:val="24"/>
-          <w:szCs w:val="24"/>
-        </w:rPr>
-        <w:t>es escaneados no es igual a la de materiales a escanear</w:t>
-      </w:r>
-      <w:r>
-        <w:rPr>
-          <w:rFonts w:ascii="Arial" w:hAnsi="Arial" w:cs="Arial"/>
-          <w:b/>
-          <w:bCs/>
-          <w:sz w:val="24"/>
-          <w:szCs w:val="24"/>
-        </w:rPr>
-        <w:t>.</w:t>
-      </w:r>
-    </w:p>
-    <w:p>
-      <w:pPr>
-        <w:pStyle w:val="Prrafodelista"/>
-        <w:autoSpaceDE w:val="0"/>
-        <w:autoSpaceDN w:val="0"/>
-        <w:adjustRightInd w:val="0"/>
-        <w:spacing w:before="120" w:after="0" w:line="240" w:lineRule="auto"/>
-        <w:ind w:left="993" w:firstLine="423"/>
-        <w:jc w:val="both"/>
-        <w:rPr>
-          <w:rFonts w:ascii="Arial" w:hAnsi="Arial" w:cs="Arial"/>
-          <w:bCs/>
-          <w:sz w:val="24"/>
-          <w:szCs w:val="24"/>
-        </w:rPr>
-      </w:pPr>
-      <w:r>
-        <w:rPr>
-          <w:rFonts w:ascii="Arial" w:hAnsi="Arial" w:cs="Arial"/>
-          <w:bCs/>
-          <w:sz w:val="24"/>
-          <w:szCs w:val="24"/>
-        </w:rPr>
-        <w:t>El sistema habilitará el radio-button NO a la devolución total de las unidades prestadas.</w:t>
-      </w:r>
-    </w:p>
-    <w:p>
-      <w:pPr>
-        <w:pStyle w:val="Prrafodelista"/>
-        <w:autoSpaceDE w:val="0"/>
-        <w:autoSpaceDN w:val="0"/>
-        <w:adjustRightInd w:val="0"/>
-        <w:spacing w:before="120" w:after="0" w:line="240" w:lineRule="auto"/>
-        <w:ind w:left="993" w:firstLine="423"/>
-        <w:jc w:val="both"/>
-        <w:rPr>
-          <w:rFonts w:ascii="Arial" w:hAnsi="Arial" w:cs="Arial"/>
-          <w:bCs/>
-          <w:sz w:val="24"/>
-          <w:szCs w:val="24"/>
-        </w:rPr>
-      </w:pPr>
-      <w:r>
-        <w:rPr>
-          <w:rFonts w:ascii="Arial" w:hAnsi="Arial" w:cs="Arial"/>
-          <w:bCs/>
-          <w:sz w:val="24"/>
-          <w:szCs w:val="24"/>
-        </w:rPr>
-        <w:t xml:space="preserve">El EA marca </w:t>
-      </w:r>
-      <w:r>
-        <w:rPr>
-          <w:rFonts w:ascii="Arial" w:hAnsi="Arial" w:cs="Arial"/>
-          <w:bCs/>
-          <w:sz w:val="24"/>
-          <w:szCs w:val="24"/>
-        </w:rPr>
-        <w:t>NO</w:t>
-      </w:r>
-      <w:r>
-        <w:rPr>
-          <w:rFonts w:ascii="Arial" w:hAnsi="Arial" w:cs="Arial"/>
-          <w:bCs/>
-          <w:sz w:val="24"/>
-          <w:szCs w:val="24"/>
-        </w:rPr>
-        <w:t xml:space="preserve"> a la devolución total de las unidades prestadas.</w:t>
-      </w:r>
-    </w:p>
-    <w:p>
-      <w:pPr>
-        <w:pStyle w:val="Prrafodelista"/>
-        <w:autoSpaceDE w:val="0"/>
-        <w:autoSpaceDN w:val="0"/>
-        <w:adjustRightInd w:val="0"/>
-        <w:spacing w:before="120" w:after="0" w:line="240" w:lineRule="auto"/>
-        <w:ind w:left="993" w:firstLine="423"/>
-        <w:jc w:val="both"/>
-        <w:rPr>
-          <w:rFonts w:ascii="Arial" w:hAnsi="Arial" w:cs="Arial"/>
-          <w:bCs/>
-          <w:sz w:val="24"/>
-          <w:szCs w:val="24"/>
-        </w:rPr>
-      </w:pPr>
-      <w:r>
-        <w:rPr>
-          <w:rFonts w:ascii="Arial" w:hAnsi="Arial" w:cs="Arial"/>
-          <w:bCs/>
-          <w:sz w:val="24"/>
-          <w:szCs w:val="24"/>
-        </w:rPr>
-        <w:t>El EA ingresa la información en Observación de que el Alumno no está entregando el material prestado en su totalidad.</w:t>
-      </w:r>
-    </w:p>
-    <w:p>
-      <w:pPr>
-        <w:pStyle w:val="Prrafodelista"/>
-        <w:autoSpaceDE w:val="0"/>
-        <w:autoSpaceDN w:val="0"/>
-        <w:adjustRightInd w:val="0"/>
-        <w:spacing w:before="120" w:after="0" w:line="240" w:lineRule="auto"/>
-        <w:ind w:left="993" w:firstLine="423"/>
-        <w:jc w:val="both"/>
-        <w:rPr>
-          <w:rFonts w:ascii="Arial" w:hAnsi="Arial" w:cs="Arial"/>
-          <w:bCs/>
-          <w:sz w:val="24"/>
-          <w:szCs w:val="24"/>
-        </w:rPr>
-      </w:pPr>
-      <w:r>
-        <w:rPr>
-          <w:rFonts w:ascii="Arial" w:hAnsi="Arial" w:cs="Arial"/>
-          <w:bCs/>
-          <w:sz w:val="24"/>
-          <w:szCs w:val="24"/>
-        </w:rPr>
-        <w:t>El EA selecciona el botón Registrar.</w:t>
-      </w:r>
-    </w:p>
-    <w:p>
-      <w:pPr>
-        <w:pStyle w:val="Prrafodelista"/>
-        <w:autoSpaceDE w:val="0"/>
-        <w:autoSpaceDN w:val="0"/>
-        <w:adjustRightInd w:val="0"/>
-        <w:spacing w:before="120" w:after="0" w:line="240" w:lineRule="auto"/>
-        <w:ind w:left="993" w:firstLine="423"/>
-        <w:jc w:val="both"/>
-        <w:rPr>
-          <w:rFonts w:ascii="Arial" w:hAnsi="Arial" w:cs="Arial"/>
-          <w:bCs/>
-          <w:sz w:val="24"/>
-          <w:szCs w:val="24"/>
-        </w:rPr>
-      </w:pPr>
-      <w:r>
-        <w:rPr>
-          <w:rFonts w:ascii="Arial" w:hAnsi="Arial" w:cs="Arial"/>
-          <w:bCs/>
-          <w:sz w:val="24"/>
-          <w:szCs w:val="24"/>
-        </w:rPr>
-        <w:t>El sistema registra la devolución</w:t>
-      </w:r>
-      <w:r>
-        <w:rPr>
-          <w:rFonts w:ascii="Arial" w:hAnsi="Arial" w:cs="Arial"/>
-          <w:bCs/>
-          <w:sz w:val="24"/>
-          <w:szCs w:val="24"/>
-        </w:rPr>
-        <w:t>.</w:t>
-      </w:r>
-    </w:p>
-    <w:p>
-      <w:pPr>
-        <w:pStyle w:val="Prrafodelista"/>
-        <w:autoSpaceDE w:val="0"/>
-        <w:autoSpaceDN w:val="0"/>
-        <w:adjustRightInd w:val="0"/>
-        <w:spacing w:before="120" w:after="0" w:line="240" w:lineRule="auto"/>
-        <w:ind w:left="993" w:firstLine="423"/>
-        <w:jc w:val="both"/>
-        <w:rPr>
-          <w:rFonts w:ascii="Arial" w:hAnsi="Arial" w:cs="Arial"/>
-          <w:bCs/>
-          <w:sz w:val="24"/>
-          <w:szCs w:val="24"/>
-        </w:rPr>
-      </w:pPr>
-      <w:r>
-        <w:rPr>
-          <w:rFonts w:ascii="Arial" w:hAnsi="Arial" w:cs="Arial"/>
-          <w:bCs/>
-          <w:sz w:val="24"/>
-          <w:szCs w:val="24"/>
-        </w:rPr>
-        <w:t xml:space="preserve">El sistema modifica Estado del préstamo a “Pendiente” y continua en el paso </w:t>
-      </w:r>
-      <w:r>
-        <w:rPr>
-          <w:rFonts w:ascii="Arial" w:hAnsi="Arial" w:cs="Arial"/>
-          <w:bCs/>
-          <w:sz w:val="24"/>
-          <w:szCs w:val="24"/>
-        </w:rPr>
-        <w:t>28</w:t>
-      </w:r>
-      <w:r>
-        <w:rPr>
-          <w:rFonts w:ascii="Arial" w:hAnsi="Arial" w:cs="Arial"/>
-          <w:bCs/>
-          <w:sz w:val="24"/>
-          <w:szCs w:val="24"/>
-        </w:rPr>
-        <w:t>.</w:t>
-      </w:r>
-    </w:p>
-    <w:p>
-      <w:pPr>
-        <w:pStyle w:val="Prrafodelista"/>
-        <w:autoSpaceDE w:val="0"/>
-        <w:autoSpaceDN w:val="0"/>
-        <w:adjustRightInd w:val="0"/>
-        <w:spacing w:before="120" w:after="0" w:line="240" w:lineRule="auto"/>
-        <w:ind w:left="993"/>
-        <w:jc w:val="both"/>
-        <w:rPr>
-          <w:rFonts w:ascii="Arial" w:hAnsi="Arial" w:cs="Arial"/>
-          <w:b/>
-          <w:bCs/>
-          <w:sz w:val="24"/>
-          <w:szCs w:val="24"/>
-        </w:rPr>
-      </w:pPr>
-      <w:r>
-        <w:rPr>
-          <w:rFonts w:ascii="Arial" w:hAnsi="Arial" w:cs="Arial"/>
-          <w:bCs/>
-          <w:sz w:val="24"/>
-          <w:szCs w:val="24"/>
-        </w:rPr>
-        <w:t xml:space="preserve"> </w:t>
-      </w:r>
-      <w:r>
-        <w:rPr>
-          <w:rFonts w:ascii="Arial" w:hAnsi="Arial" w:cs="Arial"/>
-          <w:b/>
-          <w:bCs/>
-          <w:sz w:val="24"/>
-          <w:szCs w:val="24"/>
-        </w:rPr>
-        <w:t>22</w:t>
-      </w:r>
-      <w:r>
-        <w:rPr>
-          <w:rFonts w:ascii="Arial" w:hAnsi="Arial" w:cs="Arial"/>
-          <w:b/>
-          <w:bCs/>
-          <w:sz w:val="24"/>
-          <w:szCs w:val="24"/>
-        </w:rPr>
-        <w:t>.</w:t>
-      </w:r>
-      <w:r>
-        <w:rPr>
-          <w:rFonts w:ascii="Arial" w:hAnsi="Arial" w:cs="Arial"/>
-          <w:b/>
-          <w:bCs/>
-          <w:sz w:val="24"/>
-          <w:szCs w:val="24"/>
-        </w:rPr>
-        <w:t xml:space="preserve">2 </w:t>
-      </w:r>
-      <w:r>
-        <w:rPr>
-          <w:rFonts w:ascii="Arial" w:hAnsi="Arial" w:cs="Arial"/>
-          <w:b/>
-          <w:bCs/>
-          <w:sz w:val="24"/>
-          <w:szCs w:val="24"/>
-        </w:rPr>
-        <w:t xml:space="preserve">La cantidad de materiales escaneados no es igual a la de materiales a escanear </w:t>
-      </w:r>
-      <w:r>
-        <w:rPr>
-          <w:rFonts w:ascii="Arial" w:hAnsi="Arial" w:cs="Arial"/>
-          <w:b/>
-          <w:bCs/>
-          <w:sz w:val="24"/>
-          <w:szCs w:val="24"/>
-        </w:rPr>
-        <w:t>y fue entregada en mal estado.</w:t>
-      </w:r>
-    </w:p>
-    <w:p>
-      <w:pPr>
-        <w:pStyle w:val="Prrafodelista"/>
-        <w:autoSpaceDE w:val="0"/>
-        <w:autoSpaceDN w:val="0"/>
-        <w:adjustRightInd w:val="0"/>
-        <w:spacing w:before="120" w:after="0" w:line="240" w:lineRule="auto"/>
-        <w:ind w:left="993" w:firstLine="423"/>
-        <w:jc w:val="both"/>
-        <w:rPr>
-          <w:rFonts w:ascii="Arial" w:hAnsi="Arial" w:cs="Arial"/>
-          <w:bCs/>
-          <w:sz w:val="24"/>
-          <w:szCs w:val="24"/>
-        </w:rPr>
-      </w:pPr>
-      <w:r>
-        <w:rPr>
-          <w:rFonts w:ascii="Arial" w:hAnsi="Arial" w:cs="Arial"/>
-          <w:bCs/>
-          <w:sz w:val="24"/>
-          <w:szCs w:val="24"/>
-        </w:rPr>
-        <w:t>El sistema habilitará el radio-button NO a la devolución total de las unidades prestadas.</w:t>
-      </w:r>
-    </w:p>
-    <w:p>
-      <w:pPr>
-        <w:pStyle w:val="Prrafodelista"/>
-        <w:autoSpaceDE w:val="0"/>
-        <w:autoSpaceDN w:val="0"/>
-        <w:adjustRightInd w:val="0"/>
-        <w:spacing w:before="120" w:after="0" w:line="240" w:lineRule="auto"/>
-        <w:ind w:left="993" w:firstLine="423"/>
-        <w:jc w:val="both"/>
-        <w:rPr>
-          <w:rFonts w:ascii="Arial" w:hAnsi="Arial" w:cs="Arial"/>
-          <w:bCs/>
-          <w:sz w:val="24"/>
-          <w:szCs w:val="24"/>
-        </w:rPr>
-      </w:pPr>
-      <w:r>
-        <w:rPr>
-          <w:rFonts w:ascii="Arial" w:hAnsi="Arial" w:cs="Arial"/>
-          <w:bCs/>
-          <w:sz w:val="24"/>
-          <w:szCs w:val="24"/>
-        </w:rPr>
-        <w:t xml:space="preserve">El EA marca </w:t>
-      </w:r>
-      <w:r>
-        <w:rPr>
-          <w:rFonts w:ascii="Arial" w:hAnsi="Arial" w:cs="Arial"/>
-          <w:bCs/>
-          <w:sz w:val="24"/>
-          <w:szCs w:val="24"/>
-        </w:rPr>
-        <w:t>NO</w:t>
-      </w:r>
-      <w:r>
-        <w:rPr>
-          <w:rFonts w:ascii="Arial" w:hAnsi="Arial" w:cs="Arial"/>
-          <w:bCs/>
-          <w:sz w:val="24"/>
-          <w:szCs w:val="24"/>
-        </w:rPr>
-        <w:t xml:space="preserve"> a la devolución total de las unidades prestadas.</w:t>
-      </w:r>
-    </w:p>
-    <w:p>
-      <w:pPr>
-        <w:pStyle w:val="Prrafodelista"/>
-        <w:autoSpaceDE w:val="0"/>
-        <w:autoSpaceDN w:val="0"/>
-        <w:adjustRightInd w:val="0"/>
-        <w:spacing w:before="120" w:after="0" w:line="240" w:lineRule="auto"/>
-        <w:ind w:left="993" w:firstLine="423"/>
-        <w:jc w:val="both"/>
-        <w:rPr>
-          <w:rFonts w:ascii="Arial" w:hAnsi="Arial" w:cs="Arial"/>
-          <w:bCs/>
-          <w:sz w:val="24"/>
-          <w:szCs w:val="24"/>
-        </w:rPr>
-      </w:pPr>
-      <w:r>
-        <w:rPr>
-          <w:rFonts w:ascii="Arial" w:hAnsi="Arial" w:cs="Arial"/>
-          <w:bCs/>
-          <w:sz w:val="24"/>
-          <w:szCs w:val="24"/>
-        </w:rPr>
-        <w:t>El EA ingresa la información en Observación de que el Alumno no está entregando el material prestado en su totalidad más un comentario sobre que el préstamo está siendo penalizado.</w:t>
-      </w:r>
-    </w:p>
-    <w:p>
-      <w:pPr>
-        <w:pStyle w:val="Prrafodelista"/>
-        <w:autoSpaceDE w:val="0"/>
-        <w:autoSpaceDN w:val="0"/>
-        <w:adjustRightInd w:val="0"/>
-        <w:spacing w:before="120" w:after="0" w:line="240" w:lineRule="auto"/>
-        <w:ind w:left="993" w:firstLine="423"/>
-        <w:jc w:val="both"/>
-        <w:rPr>
-          <w:rFonts w:ascii="Arial" w:hAnsi="Arial" w:cs="Arial"/>
-          <w:bCs/>
-          <w:sz w:val="24"/>
-          <w:szCs w:val="24"/>
-        </w:rPr>
-      </w:pPr>
-      <w:r>
-        <w:rPr>
-          <w:rFonts w:ascii="Arial" w:hAnsi="Arial" w:cs="Arial"/>
-          <w:bCs/>
-          <w:sz w:val="24"/>
-          <w:szCs w:val="24"/>
-        </w:rPr>
-        <w:t>El EA selecciona el botón Registrar.</w:t>
-      </w:r>
-    </w:p>
-    <w:p>
-      <w:pPr>
-        <w:pStyle w:val="Prrafodelista"/>
-        <w:autoSpaceDE w:val="0"/>
-        <w:autoSpaceDN w:val="0"/>
-        <w:adjustRightInd w:val="0"/>
-        <w:spacing w:before="120" w:after="0" w:line="240" w:lineRule="auto"/>
-        <w:ind w:left="993" w:firstLine="423"/>
-        <w:jc w:val="both"/>
-        <w:rPr>
-          <w:rFonts w:ascii="Arial" w:hAnsi="Arial" w:cs="Arial"/>
-          <w:bCs/>
-          <w:sz w:val="24"/>
-          <w:szCs w:val="24"/>
-        </w:rPr>
-      </w:pPr>
-      <w:r>
-        <w:rPr>
-          <w:rFonts w:ascii="Arial" w:hAnsi="Arial" w:cs="Arial"/>
-          <w:bCs/>
-          <w:sz w:val="24"/>
-          <w:szCs w:val="24"/>
-        </w:rPr>
-        <w:t>El sistema registra la devolución.</w:t>
-      </w:r>
-    </w:p>
-    <w:p>
-      <w:pPr>
-        <w:pStyle w:val="Prrafodelista"/>
-        <w:autoSpaceDE w:val="0"/>
-        <w:autoSpaceDN w:val="0"/>
-        <w:adjustRightInd w:val="0"/>
-        <w:spacing w:before="120" w:after="0" w:line="240" w:lineRule="auto"/>
-        <w:ind w:left="993" w:firstLine="423"/>
-        <w:jc w:val="both"/>
-        <w:rPr>
-          <w:rFonts w:ascii="Arial" w:hAnsi="Arial" w:cs="Arial"/>
-          <w:bCs/>
-          <w:sz w:val="24"/>
-          <w:szCs w:val="24"/>
-        </w:rPr>
-      </w:pPr>
-      <w:r>
-        <w:rPr>
-          <w:rFonts w:ascii="Arial" w:hAnsi="Arial" w:cs="Arial"/>
-          <w:bCs/>
-          <w:sz w:val="24"/>
-          <w:szCs w:val="24"/>
-        </w:rPr>
-        <w:t xml:space="preserve">El sistema modifica Estado del préstamo a “Pendiente” y continua en el paso </w:t>
-      </w:r>
-      <w:r>
-        <w:rPr>
-          <w:rFonts w:ascii="Arial" w:hAnsi="Arial" w:cs="Arial"/>
-          <w:bCs/>
-          <w:sz w:val="24"/>
-          <w:szCs w:val="24"/>
-        </w:rPr>
-        <w:t>28</w:t>
-      </w:r>
-      <w:r>
-        <w:rPr>
-          <w:rFonts w:ascii="Arial" w:hAnsi="Arial" w:cs="Arial"/>
-          <w:bCs/>
-          <w:sz w:val="24"/>
-          <w:szCs w:val="24"/>
-        </w:rPr>
-        <w:t>.</w:t>
-      </w:r>
-    </w:p>
-    <w:p>
-      <w:pPr>
-        <w:autoSpaceDE w:val="0"/>
-        <w:autoSpaceDN w:val="0"/>
-        <w:adjustRightInd w:val="0"/>
-        <w:spacing w:before="120" w:after="0" w:line="240" w:lineRule="auto"/>
-        <w:jc w:val="both"/>
-        <w:rPr>
-          <w:rFonts w:ascii="Arial" w:hAnsi="Arial" w:cs="Arial"/>
-          <w:b/>
-          <w:bCs/>
-          <w:sz w:val="24"/>
-          <w:szCs w:val="24"/>
-        </w:rPr>
-      </w:pPr>
-      <w:r>
-        <w:rPr>
-          <w:rFonts w:ascii="Arial" w:hAnsi="Arial" w:cs="Arial"/>
-          <w:b/>
-          <w:bCs/>
-          <w:sz w:val="24"/>
-          <w:szCs w:val="24"/>
-        </w:rPr>
-        <w:t xml:space="preserve">              </w:t>
-      </w:r>
-      <w:r>
-        <w:rPr>
-          <w:rFonts w:ascii="Arial" w:hAnsi="Arial" w:cs="Arial"/>
-          <w:b/>
-          <w:bCs/>
-          <w:sz w:val="24"/>
-          <w:szCs w:val="24"/>
-        </w:rPr>
-        <w:t>2</w:t>
-      </w:r>
-      <w:r>
-        <w:rPr>
-          <w:rFonts w:ascii="Arial" w:hAnsi="Arial" w:cs="Arial"/>
-          <w:b/>
-          <w:bCs/>
-          <w:sz w:val="24"/>
-          <w:szCs w:val="24"/>
-        </w:rPr>
-        <w:t>6</w:t>
-      </w:r>
-      <w:r>
-        <w:rPr>
-          <w:rFonts w:ascii="Arial" w:hAnsi="Arial" w:cs="Arial"/>
-          <w:b/>
-          <w:bCs/>
-          <w:sz w:val="24"/>
-          <w:szCs w:val="24"/>
-        </w:rPr>
-        <w:t xml:space="preserve">.1 </w:t>
-      </w:r>
-      <w:r>
-        <w:rPr>
-          <w:rFonts w:ascii="Arial" w:hAnsi="Arial" w:cs="Arial"/>
-          <w:b/>
-          <w:bCs/>
-          <w:sz w:val="24"/>
-          <w:szCs w:val="24"/>
-        </w:rPr>
-        <w:t>Material devuelto en mal estado</w:t>
-      </w:r>
-    </w:p>
-    <w:p>
-      <w:pPr>
-        <w:pStyle w:val="Prrafodelista"/>
-        <w:autoSpaceDE w:val="0"/>
-        <w:autoSpaceDN w:val="0"/>
-        <w:adjustRightInd w:val="0"/>
-        <w:spacing w:before="120" w:after="0" w:line="240" w:lineRule="auto"/>
-        <w:ind w:left="1440"/>
-        <w:jc w:val="both"/>
-        <w:rPr>
-          <w:rFonts w:ascii="Arial" w:hAnsi="Arial" w:cs="Arial"/>
-          <w:bCs/>
-          <w:sz w:val="24"/>
-          <w:szCs w:val="24"/>
-        </w:rPr>
-      </w:pPr>
-      <w:r>
-        <w:rPr>
-          <w:rFonts w:ascii="Arial" w:hAnsi="Arial" w:cs="Arial"/>
-          <w:bCs/>
-          <w:sz w:val="24"/>
-          <w:szCs w:val="24"/>
-        </w:rPr>
-        <w:t xml:space="preserve">El </w:t>
-      </w:r>
-      <w:r>
-        <w:rPr>
-          <w:rFonts w:ascii="Arial" w:hAnsi="Arial" w:cs="Arial"/>
-          <w:bCs/>
-          <w:sz w:val="24"/>
-          <w:szCs w:val="24"/>
-        </w:rPr>
-        <w:t>EA selecciona el botón Penalizar por daños de material.</w:t>
-      </w:r>
-    </w:p>
-    <w:p>
-      <w:pPr>
-        <w:pStyle w:val="Prrafodelista"/>
-        <w:autoSpaceDE w:val="0"/>
-        <w:autoSpaceDN w:val="0"/>
-        <w:adjustRightInd w:val="0"/>
-        <w:spacing w:before="120" w:after="0" w:line="240" w:lineRule="auto"/>
-        <w:ind w:left="1440"/>
-        <w:jc w:val="both"/>
-        <w:rPr>
-          <w:rFonts w:ascii="Arial" w:hAnsi="Arial" w:cs="Arial"/>
-          <w:bCs/>
-          <w:sz w:val="24"/>
-          <w:szCs w:val="24"/>
-        </w:rPr>
-      </w:pPr>
-      <w:r>
-        <w:rPr>
-          <w:rFonts w:ascii="Arial" w:hAnsi="Arial" w:cs="Arial"/>
-          <w:bCs/>
-          <w:sz w:val="24"/>
-          <w:szCs w:val="24"/>
-        </w:rPr>
-        <w:t>El sistema extiende al caso de uso “Registrar penalización por daños de material”</w:t>
-      </w:r>
-      <w:r>
-        <w:rPr>
-          <w:rFonts w:ascii="Arial" w:hAnsi="Arial" w:cs="Arial"/>
-          <w:bCs/>
-          <w:sz w:val="24"/>
-          <w:szCs w:val="24"/>
-        </w:rPr>
-        <w:t>.</w:t>
-      </w:r>
-    </w:p>
-    <w:p>
-      <w:pPr>
-        <w:pStyle w:val="Prrafodelista"/>
-        <w:autoSpaceDE w:val="0"/>
-        <w:autoSpaceDN w:val="0"/>
-        <w:adjustRightInd w:val="0"/>
-        <w:spacing w:before="120" w:after="0" w:line="240" w:lineRule="auto"/>
-        <w:ind w:left="1440"/>
-        <w:jc w:val="both"/>
-        <w:rPr>
-          <w:rFonts w:ascii="Arial" w:hAnsi="Arial" w:cs="Arial"/>
-          <w:bCs/>
-          <w:sz w:val="24"/>
-          <w:szCs w:val="24"/>
-        </w:rPr>
-      </w:pPr>
-      <w:r>
-        <w:rPr>
-          <w:rFonts w:ascii="Arial" w:hAnsi="Arial" w:cs="Arial"/>
-          <w:bCs/>
-          <w:sz w:val="24"/>
-          <w:szCs w:val="24"/>
-        </w:rPr>
-        <w:t>El sistema modifica el Estado del préstamo a “Penalizado”</w:t>
-      </w:r>
-    </w:p>
-    <w:p>
-      <w:pPr>
-        <w:pStyle w:val="Prrafodelista"/>
-        <w:autoSpaceDE w:val="0"/>
-        <w:autoSpaceDN w:val="0"/>
-        <w:adjustRightInd w:val="0"/>
-        <w:spacing w:before="120" w:after="0" w:line="240" w:lineRule="auto"/>
-        <w:ind w:left="1440"/>
-        <w:jc w:val="both"/>
-        <w:rPr>
-          <w:rFonts w:ascii="Arial" w:hAnsi="Arial" w:cs="Arial"/>
-          <w:bCs/>
-          <w:sz w:val="24"/>
-          <w:szCs w:val="24"/>
-        </w:rPr>
-      </w:pPr>
-      <w:r>
-        <w:rPr>
-          <w:rFonts w:ascii="Arial" w:hAnsi="Arial" w:cs="Arial"/>
-          <w:bCs/>
-          <w:sz w:val="24"/>
-          <w:szCs w:val="24"/>
-        </w:rPr>
-        <w:t>El sistema muestra el label “Penalizado” en la interfaz.</w:t>
-      </w:r>
-    </w:p>
-    <w:p>
-      <w:pPr>
-        <w:pStyle w:val="Prrafodelista"/>
-        <w:autoSpaceDE w:val="0"/>
-        <w:autoSpaceDN w:val="0"/>
-        <w:adjustRightInd w:val="0"/>
-        <w:spacing w:before="120" w:after="0" w:line="240" w:lineRule="auto"/>
-        <w:ind w:left="1440"/>
-        <w:jc w:val="both"/>
-        <w:rPr>
-          <w:rFonts w:ascii="Arial" w:hAnsi="Arial" w:cs="Arial"/>
-          <w:bCs/>
-          <w:sz w:val="24"/>
-          <w:szCs w:val="24"/>
-        </w:rPr>
-      </w:pPr>
-      <w:r>
-        <w:rPr>
-          <w:rFonts w:ascii="Arial" w:hAnsi="Arial" w:cs="Arial"/>
-          <w:bCs/>
-          <w:sz w:val="24"/>
-          <w:szCs w:val="24"/>
-        </w:rPr>
-        <w:t xml:space="preserve">El EA marca la devolución total de las unidades prestadas. </w:t>
-      </w:r>
-    </w:p>
-    <w:p>
-      <w:pPr>
-        <w:pStyle w:val="Prrafodelista"/>
-        <w:autoSpaceDE w:val="0"/>
-        <w:autoSpaceDN w:val="0"/>
-        <w:adjustRightInd w:val="0"/>
-        <w:spacing w:before="120" w:after="0" w:line="240" w:lineRule="auto"/>
-        <w:ind w:left="1440"/>
-        <w:jc w:val="both"/>
-        <w:rPr>
-          <w:rFonts w:ascii="Arial" w:hAnsi="Arial" w:cs="Arial"/>
-          <w:bCs/>
-          <w:sz w:val="24"/>
-          <w:szCs w:val="24"/>
-        </w:rPr>
-      </w:pPr>
-      <w:r>
-        <w:rPr>
-          <w:rFonts w:ascii="Arial" w:hAnsi="Arial" w:cs="Arial"/>
-          <w:bCs/>
-          <w:sz w:val="24"/>
-          <w:szCs w:val="24"/>
-        </w:rPr>
-        <w:t>El EA selecciona el botón Registrar</w:t>
-      </w:r>
-      <w:r>
-        <w:rPr>
-          <w:rFonts w:ascii="Arial" w:hAnsi="Arial" w:cs="Arial"/>
-          <w:bCs/>
-          <w:sz w:val="24"/>
-          <w:szCs w:val="24"/>
-        </w:rPr>
-        <w:t xml:space="preserve"> y continúa en el </w:t>
-      </w:r>
-      <w:r>
-        <w:rPr>
-          <w:rFonts w:ascii="Arial" w:hAnsi="Arial" w:cs="Arial"/>
-          <w:bCs/>
-          <w:sz w:val="24"/>
-          <w:szCs w:val="24"/>
-        </w:rPr>
-        <w:t xml:space="preserve">paso </w:t>
-      </w:r>
-      <w:r>
-        <w:rPr>
-          <w:rFonts w:ascii="Arial" w:hAnsi="Arial" w:cs="Arial"/>
-          <w:bCs/>
-          <w:sz w:val="24"/>
-          <w:szCs w:val="24"/>
-        </w:rPr>
-        <w:t>28</w:t>
-      </w:r>
-      <w:r>
-        <w:rPr>
-          <w:rFonts w:ascii="Arial" w:hAnsi="Arial" w:cs="Arial"/>
-          <w:bCs/>
-          <w:sz w:val="24"/>
-          <w:szCs w:val="24"/>
-        </w:rPr>
-        <w:t>.</w:t>
-      </w:r>
-    </w:p>
-    <w:p>
-      <w:pPr>
-        <w:pStyle w:val="Prrafodelista"/>
-        <w:autoSpaceDE w:val="0"/>
-        <w:autoSpaceDN w:val="0"/>
-        <w:adjustRightInd w:val="0"/>
-        <w:spacing w:before="120" w:after="0" w:line="240" w:lineRule="auto"/>
-        <w:ind w:left="1440"/>
-        <w:jc w:val="both"/>
-        <w:rPr>
-          <w:rFonts w:ascii="Arial" w:hAnsi="Arial" w:cs="Arial"/>
-          <w:bCs/>
-          <w:sz w:val="24"/>
-          <w:szCs w:val="24"/>
-        </w:rPr>
-      </w:pPr>
     </w:p>
     <w:p>
       <w:pPr>
@@ -4910,7 +3536,27 @@
           <w:szCs w:val="24"/>
           <w:lang w:val="es-PE"/>
         </w:rPr>
-        <w:t>esta logeado al sistema.</w:t>
+        <w:t xml:space="preserve">esta </w:t>
+      </w:r>
+      <w:proofErr w:type="spellStart"/>
+      <w:r>
+        <w:rPr>
+          <w:rFonts w:ascii="Arial" w:hAnsi="Arial" w:cs="Arial"/>
+          <w:sz w:val="24"/>
+          <w:szCs w:val="24"/>
+          <w:lang w:val="es-PE"/>
+        </w:rPr>
+        <w:t>logeado</w:t>
+      </w:r>
+      <w:proofErr w:type="spellEnd"/>
+      <w:r>
+        <w:rPr>
+          <w:rFonts w:ascii="Arial" w:hAnsi="Arial" w:cs="Arial"/>
+          <w:sz w:val="24"/>
+          <w:szCs w:val="24"/>
+          <w:lang w:val="es-PE"/>
+        </w:rPr>
+        <w:t xml:space="preserve"> al sistema.</w:t>
       </w:r>
     </w:p>
     <w:p>
@@ -4986,7 +3632,16 @@
           <w:szCs w:val="24"/>
           <w:lang w:val="es-PE"/>
         </w:rPr>
-        <w:t xml:space="preserve"> en Estado “activo” o “pendiente”</w:t>
+        <w:t xml:space="preserve"> en Estado “activo”</w:t>
+      </w:r>
+      <w:r>
+        <w:rPr>
+          <w:rFonts w:ascii="Arial" w:hAnsi="Arial" w:cs="Arial"/>
+          <w:sz w:val="24"/>
+          <w:szCs w:val="24"/>
+          <w:lang w:val="es-PE"/>
+        </w:rPr>
+        <w:t>.</w:t>
       </w:r>
     </w:p>
     <w:p>
@@ -4999,7 +3654,6 @@
         </w:rPr>
       </w:pPr>
       <w:bookmarkStart w:id="7" w:name="_Toc370536361"/>
-      <w:proofErr w:type="gramStart"/>
       <w:r>
         <w:rPr>
           <w:u w:val="none"/>
@@ -5007,7 +3661,6 @@
         <w:t>Post-Condiciones</w:t>
       </w:r>
       <w:bookmarkEnd w:id="7"/>
-      <w:proofErr w:type="gramEnd"/>
     </w:p>
     <w:p>
       <w:pPr>
@@ -5117,15 +3770,6 @@
           <w:szCs w:val="24"/>
           <w:lang w:val="es-PE"/>
         </w:rPr>
-        <w:t xml:space="preserve"> o “Pendiente” según sea el caso</w:t>
-      </w:r>
-      <w:r>
-        <w:rPr>
-          <w:rFonts w:ascii="Arial" w:hAnsi="Arial" w:cs="Arial"/>
-          <w:sz w:val="24"/>
-          <w:szCs w:val="24"/>
-          <w:lang w:val="es-PE"/>
-        </w:rPr>
         <w:t>.</w:t>
       </w:r>
     </w:p>
@@ -5166,43 +3810,7 @@
           <w:sz w:val="24"/>
           <w:szCs w:val="24"/>
         </w:rPr>
-        <w:t xml:space="preserve">En el punto </w:t>
-      </w:r>
-      <w:r>
-        <w:rPr>
-          <w:rFonts w:ascii="Arial" w:hAnsi="Arial" w:cs="Arial"/>
-          <w:bCs/>
-          <w:sz w:val="24"/>
-          <w:szCs w:val="24"/>
-        </w:rPr>
-        <w:t>16</w:t>
-      </w:r>
-      <w:r>
-        <w:rPr>
-          <w:rFonts w:ascii="Arial" w:hAnsi="Arial" w:cs="Arial"/>
-          <w:bCs/>
-          <w:sz w:val="24"/>
-          <w:szCs w:val="24"/>
-        </w:rPr>
-        <w:t xml:space="preserve"> el sistema extiende al caso de uso</w:t>
-      </w:r>
-      <w:r>
-        <w:rPr>
-          <w:rFonts w:ascii="Arial" w:hAnsi="Arial" w:cs="Arial"/>
-          <w:bCs/>
-          <w:sz w:val="24"/>
-          <w:szCs w:val="24"/>
-        </w:rPr>
-        <w:t xml:space="preserve"> “Registrar penalización por daños de material”</w:t>
-      </w:r>
-      <w:r>
-        <w:rPr>
-          <w:rFonts w:ascii="Arial" w:hAnsi="Arial" w:cs="Arial"/>
-          <w:bCs/>
-          <w:sz w:val="24"/>
-          <w:szCs w:val="24"/>
-        </w:rPr>
-        <w:t>.</w:t>
+        <w:t>No tiene</w:t>
       </w:r>
     </w:p>
     <w:p>
@@ -5262,7 +3870,6 @@
         <w:rPr>
           <w:u w:val="none"/>
         </w:rPr>
-        <w:lastRenderedPageBreak/>
         <w:t>Pr</w:t>
       </w:r>
       <w:r>

</xml_diff>